<commit_message>
various docs, modified planned xml structure
</commit_message>
<xml_diff>
--- a/01_Dokumentation/03_Sitzungen/20171108_Zwischenpräsentation/Aufbau der interaktiven Doku.docx
+++ b/01_Dokumentation/03_Sitzungen/20171108_Zwischenpräsentation/Aufbau der interaktiven Doku.docx
@@ -198,280 +198,333 @@
           <w:numId w:val="1"/>
         </w:numPr>
       </w:pPr>
-      <w:r>
-        <w:t>3D Model Lichtquelle ignorieren</w:t>
+      <w:proofErr w:type="spellStart"/>
+      <w:r>
+        <w:t>Steam</w:t>
+      </w:r>
+      <w:proofErr w:type="spellEnd"/>
+      <w:r>
+        <w:t xml:space="preserve"> VR Einrichtung</w:t>
+      </w:r>
+    </w:p>
+    <w:p>
+      <w:pPr>
+        <w:pStyle w:val="berschrift1"/>
+        <w:rPr>
+          <w:lang w:val="de-CH"/>
+        </w:rPr>
+      </w:pPr>
+      <w:r>
+        <w:rPr>
+          <w:lang w:val="de-CH"/>
+        </w:rPr>
+        <w:t>Technische Dokumentation</w:t>
+      </w:r>
+    </w:p>
+    <w:p>
+      <w:pPr>
+        <w:rPr>
+          <w:lang w:val="de-CH"/>
+        </w:rPr>
+      </w:pPr>
+      <w:r>
+        <w:rPr>
+          <w:lang w:val="de-CH"/>
+        </w:rPr>
+        <w:t xml:space="preserve">- Parameterübergabe zu </w:t>
+      </w:r>
+      <w:proofErr w:type="spellStart"/>
+      <w:r>
+        <w:rPr>
+          <w:lang w:val="de-CH"/>
+        </w:rPr>
+        <w:t>Unity</w:t>
+      </w:r>
+      <w:proofErr w:type="spellEnd"/>
+    </w:p>
+    <w:p>
+      <w:pPr>
+        <w:rPr>
+          <w:lang w:val="de-CH"/>
+        </w:rPr>
+      </w:pPr>
+      <w:r>
+        <w:rPr>
+          <w:lang w:val="de-CH"/>
+        </w:rPr>
+        <w:t>- Verfahren zur Erzielung des Effekts</w:t>
+      </w:r>
+    </w:p>
+    <w:p>
+      <w:pPr>
+        <w:rPr>
+          <w:lang w:val="de-CH"/>
+        </w:rPr>
+      </w:pPr>
+      <w:r>
+        <w:rPr>
+          <w:lang w:val="de-CH"/>
+        </w:rPr>
+        <w:t xml:space="preserve">- </w:t>
+      </w:r>
+      <w:proofErr w:type="spellStart"/>
+      <w:r>
+        <w:rPr>
+          <w:lang w:val="de-CH"/>
+        </w:rPr>
+        <w:t>SketchUp</w:t>
+      </w:r>
+      <w:proofErr w:type="spellEnd"/>
+      <w:r>
+        <w:rPr>
+          <w:lang w:val="de-CH"/>
+        </w:rPr>
+        <w:t xml:space="preserve"> – Erstellung der 3D Modelle</w:t>
+      </w:r>
+    </w:p>
+    <w:p>
+      <w:pPr>
+        <w:rPr>
+          <w:lang w:val="de-CH"/>
+        </w:rPr>
+      </w:pPr>
+      <w:r>
+        <w:rPr>
+          <w:lang w:val="de-CH"/>
+        </w:rPr>
+        <w:t xml:space="preserve">- </w:t>
+      </w:r>
+    </w:p>
+    <w:p>
+      <w:pPr>
+        <w:pStyle w:val="berschrift1"/>
+        <w:rPr>
+          <w:lang w:val="de-CH"/>
+        </w:rPr>
+      </w:pPr>
+      <w:r>
+        <w:rPr>
+          <w:lang w:val="de-CH"/>
+        </w:rPr>
+        <w:t>Versuch</w:t>
+      </w:r>
+    </w:p>
+    <w:p>
+      <w:pPr>
+        <w:rPr>
+          <w:lang w:val="de-CH"/>
+        </w:rPr>
+      </w:pPr>
+      <w:r>
+        <w:rPr>
+          <w:lang w:val="de-CH"/>
+        </w:rPr>
+        <w:t>-Aufbau</w:t>
+      </w:r>
+    </w:p>
+    <w:p>
+      <w:pPr>
+        <w:rPr>
+          <w:lang w:val="de-CH"/>
+        </w:rPr>
+      </w:pPr>
+      <w:r>
+        <w:rPr>
+          <w:lang w:val="de-CH"/>
+        </w:rPr>
+        <w:t>-Fragebogen</w:t>
+      </w:r>
+    </w:p>
+    <w:p>
+      <w:pPr>
+        <w:rPr>
+          <w:lang w:val="de-CH"/>
+        </w:rPr>
+      </w:pPr>
+      <w:r>
+        <w:rPr>
+          <w:lang w:val="de-CH"/>
+        </w:rPr>
+        <w:t>-Ergebnisse</w:t>
+      </w:r>
+    </w:p>
+    <w:p>
+      <w:pPr>
+        <w:pStyle w:val="berschrift1"/>
+        <w:rPr>
+          <w:lang w:val="de-CH"/>
+        </w:rPr>
+      </w:pPr>
+      <w:r>
+        <w:rPr>
+          <w:lang w:val="de-CH"/>
+        </w:rPr>
+        <w:t>Projektmanagement</w:t>
+      </w:r>
+    </w:p>
+    <w:p>
+      <w:pPr>
+        <w:rPr>
+          <w:lang w:val="de-CH"/>
+        </w:rPr>
+      </w:pPr>
+      <w:r>
+        <w:rPr>
+          <w:lang w:val="de-CH"/>
+        </w:rPr>
+        <w:t>-Rahmenplanung</w:t>
+      </w:r>
+    </w:p>
+    <w:p>
+      <w:pPr>
+        <w:rPr>
+          <w:lang w:val="de-CH"/>
+        </w:rPr>
+      </w:pPr>
+      <w:r>
+        <w:rPr>
+          <w:lang w:val="de-CH"/>
+        </w:rPr>
+        <w:t>-Meilensteine (inkl. Risiko-</w:t>
+      </w:r>
+      <w:proofErr w:type="spellStart"/>
+      <w:r>
+        <w:rPr>
+          <w:lang w:val="de-CH"/>
+        </w:rPr>
+        <w:t>Mgmt</w:t>
+      </w:r>
+      <w:proofErr w:type="spellEnd"/>
+      <w:r>
+        <w:rPr>
+          <w:lang w:val="de-CH"/>
+        </w:rPr>
+        <w:t>)</w:t>
+      </w:r>
+    </w:p>
+    <w:p>
+      <w:pPr>
+        <w:rPr>
+          <w:lang w:val="de-CH"/>
+        </w:rPr>
+      </w:pPr>
+      <w:r>
+        <w:rPr>
+          <w:lang w:val="de-CH"/>
+        </w:rPr>
+        <w:t>-Sitzungen</w:t>
+      </w:r>
+    </w:p>
+    <w:p>
+      <w:pPr>
+        <w:pStyle w:val="berschrift1"/>
+        <w:rPr>
+          <w:lang w:val="de-CH"/>
+        </w:rPr>
+      </w:pPr>
+      <w:r>
+        <w:rPr>
+          <w:lang w:val="de-CH"/>
+        </w:rPr>
+        <w:t>Resultate</w:t>
+      </w:r>
+    </w:p>
+    <w:p>
+      <w:pPr>
+        <w:rPr>
+          <w:lang w:val="fr-CH"/>
+        </w:rPr>
+      </w:pPr>
+      <w:r>
+        <w:rPr>
+          <w:lang w:val="fr-CH"/>
+        </w:rPr>
+        <w:t>-Source Code</w:t>
+      </w:r>
+    </w:p>
+    <w:p>
+      <w:pPr>
+        <w:rPr>
+          <w:lang w:val="fr-CH"/>
+        </w:rPr>
+      </w:pPr>
+      <w:r>
+        <w:rPr>
+          <w:lang w:val="fr-CH"/>
+        </w:rPr>
+        <w:t>-</w:t>
+      </w:r>
+      <w:proofErr w:type="spellStart"/>
+      <w:r>
+        <w:rPr>
+          <w:lang w:val="fr-CH"/>
+        </w:rPr>
+        <w:t>Applikation</w:t>
+      </w:r>
+      <w:proofErr w:type="spellEnd"/>
+      <w:r>
+        <w:rPr>
+          <w:lang w:val="fr-CH"/>
+        </w:rPr>
+        <w:t xml:space="preserve"> (</w:t>
+      </w:r>
+      <w:proofErr w:type="spellStart"/>
+      <w:r>
+        <w:rPr>
+          <w:lang w:val="fr-CH"/>
+        </w:rPr>
+        <w:t>Gitlab</w:t>
+      </w:r>
+      <w:proofErr w:type="spellEnd"/>
+      <w:r>
+        <w:rPr>
+          <w:lang w:val="fr-CH"/>
+        </w:rPr>
+        <w:t xml:space="preserve"> </w:t>
+      </w:r>
+      <w:proofErr w:type="spellStart"/>
+      <w:r>
+        <w:rPr>
+          <w:lang w:val="fr-CH"/>
+        </w:rPr>
+        <w:t>oder</w:t>
+      </w:r>
+      <w:proofErr w:type="spellEnd"/>
+      <w:r>
+        <w:rPr>
+          <w:lang w:val="fr-CH"/>
+        </w:rPr>
+        <w:t xml:space="preserve"> .</w:t>
+      </w:r>
+      <w:proofErr w:type="spellStart"/>
+      <w:r>
+        <w:rPr>
+          <w:lang w:val="fr-CH"/>
+        </w:rPr>
+        <w:t>exe</w:t>
+      </w:r>
+      <w:proofErr w:type="spellEnd"/>
+      <w:r>
+        <w:rPr>
+          <w:lang w:val="fr-CH"/>
+        </w:rPr>
+        <w:t>?)</w:t>
+      </w:r>
+    </w:p>
+    <w:p>
+      <w:pPr>
+        <w:rPr>
+          <w:lang w:val="fr-CH"/>
+        </w:rPr>
+      </w:pPr>
+      <w:r>
+        <w:rPr>
+          <w:lang w:val="fr-CH"/>
+        </w:rPr>
+        <w:t>-Benutzerhandbuch</w:t>
       </w:r>
       <w:bookmarkStart w:id="0" w:name="_GoBack"/>
       <w:bookmarkEnd w:id="0"/>
-    </w:p>
-    <w:p>
-      <w:pPr>
-        <w:pStyle w:val="berschrift1"/>
-        <w:rPr>
-          <w:lang w:val="de-CH"/>
-        </w:rPr>
-      </w:pPr>
-      <w:r>
-        <w:rPr>
-          <w:lang w:val="de-CH"/>
-        </w:rPr>
-        <w:t>Technische Dokumentation</w:t>
-      </w:r>
-    </w:p>
-    <w:p>
-      <w:pPr>
-        <w:rPr>
-          <w:lang w:val="de-CH"/>
-        </w:rPr>
-      </w:pPr>
-      <w:r>
-        <w:rPr>
-          <w:lang w:val="de-CH"/>
-        </w:rPr>
-        <w:t xml:space="preserve">- Parameterübergabe zu </w:t>
-      </w:r>
-      <w:proofErr w:type="spellStart"/>
-      <w:r>
-        <w:rPr>
-          <w:lang w:val="de-CH"/>
-        </w:rPr>
-        <w:t>Unity</w:t>
-      </w:r>
-      <w:proofErr w:type="spellEnd"/>
-    </w:p>
-    <w:p>
-      <w:pPr>
-        <w:rPr>
-          <w:lang w:val="de-CH"/>
-        </w:rPr>
-      </w:pPr>
-      <w:r>
-        <w:rPr>
-          <w:lang w:val="de-CH"/>
-        </w:rPr>
-        <w:t>- Verfahren zur Erzielung des Effekts</w:t>
-      </w:r>
-    </w:p>
-    <w:p>
-      <w:pPr>
-        <w:rPr>
-          <w:lang w:val="de-CH"/>
-        </w:rPr>
-      </w:pPr>
-      <w:r>
-        <w:rPr>
-          <w:lang w:val="de-CH"/>
-        </w:rPr>
-        <w:t xml:space="preserve">- </w:t>
-      </w:r>
-      <w:proofErr w:type="spellStart"/>
-      <w:r>
-        <w:rPr>
-          <w:lang w:val="de-CH"/>
-        </w:rPr>
-        <w:t>SketchUp</w:t>
-      </w:r>
-      <w:proofErr w:type="spellEnd"/>
-      <w:r>
-        <w:rPr>
-          <w:lang w:val="de-CH"/>
-        </w:rPr>
-        <w:t xml:space="preserve"> – Erstellung der 3D Modelle</w:t>
-      </w:r>
-    </w:p>
-    <w:p>
-      <w:pPr>
-        <w:rPr>
-          <w:lang w:val="de-CH"/>
-        </w:rPr>
-      </w:pPr>
-      <w:r>
-        <w:rPr>
-          <w:lang w:val="de-CH"/>
-        </w:rPr>
-        <w:t xml:space="preserve">- </w:t>
-      </w:r>
-    </w:p>
-    <w:p>
-      <w:pPr>
-        <w:pStyle w:val="berschrift1"/>
-        <w:rPr>
-          <w:lang w:val="de-CH"/>
-        </w:rPr>
-      </w:pPr>
-      <w:r>
-        <w:rPr>
-          <w:lang w:val="de-CH"/>
-        </w:rPr>
-        <w:t>Versuch</w:t>
-      </w:r>
-    </w:p>
-    <w:p>
-      <w:pPr>
-        <w:rPr>
-          <w:lang w:val="de-CH"/>
-        </w:rPr>
-      </w:pPr>
-      <w:r>
-        <w:rPr>
-          <w:lang w:val="de-CH"/>
-        </w:rPr>
-        <w:t>-Aufbau</w:t>
-      </w:r>
-    </w:p>
-    <w:p>
-      <w:pPr>
-        <w:rPr>
-          <w:lang w:val="de-CH"/>
-        </w:rPr>
-      </w:pPr>
-      <w:r>
-        <w:rPr>
-          <w:lang w:val="de-CH"/>
-        </w:rPr>
-        <w:t>-Fragebogen</w:t>
-      </w:r>
-    </w:p>
-    <w:p>
-      <w:pPr>
-        <w:rPr>
-          <w:lang w:val="de-CH"/>
-        </w:rPr>
-      </w:pPr>
-      <w:r>
-        <w:rPr>
-          <w:lang w:val="de-CH"/>
-        </w:rPr>
-        <w:t>-Ergebnisse</w:t>
-      </w:r>
-    </w:p>
-    <w:p>
-      <w:pPr>
-        <w:pStyle w:val="berschrift1"/>
-        <w:rPr>
-          <w:lang w:val="de-CH"/>
-        </w:rPr>
-      </w:pPr>
-      <w:r>
-        <w:rPr>
-          <w:lang w:val="de-CH"/>
-        </w:rPr>
-        <w:t>Projektmanagement</w:t>
-      </w:r>
-    </w:p>
-    <w:p>
-      <w:pPr>
-        <w:rPr>
-          <w:lang w:val="de-CH"/>
-        </w:rPr>
-      </w:pPr>
-      <w:r>
-        <w:rPr>
-          <w:lang w:val="de-CH"/>
-        </w:rPr>
-        <w:t>-Rahmenplanung</w:t>
-      </w:r>
-    </w:p>
-    <w:p>
-      <w:pPr>
-        <w:rPr>
-          <w:lang w:val="de-CH"/>
-        </w:rPr>
-      </w:pPr>
-      <w:r>
-        <w:rPr>
-          <w:lang w:val="de-CH"/>
-        </w:rPr>
-        <w:t>-Meilensteine (inkl. Risiko-</w:t>
-      </w:r>
-      <w:proofErr w:type="spellStart"/>
-      <w:r>
-        <w:rPr>
-          <w:lang w:val="de-CH"/>
-        </w:rPr>
-        <w:t>Mgmt</w:t>
-      </w:r>
-      <w:proofErr w:type="spellEnd"/>
-      <w:r>
-        <w:rPr>
-          <w:lang w:val="de-CH"/>
-        </w:rPr>
-        <w:t>)</w:t>
-      </w:r>
-    </w:p>
-    <w:p>
-      <w:pPr>
-        <w:rPr>
-          <w:lang w:val="de-CH"/>
-        </w:rPr>
-      </w:pPr>
-      <w:r>
-        <w:rPr>
-          <w:lang w:val="de-CH"/>
-        </w:rPr>
-        <w:t>-Sitzungen</w:t>
-      </w:r>
-    </w:p>
-    <w:p>
-      <w:pPr>
-        <w:pStyle w:val="berschrift1"/>
-        <w:rPr>
-          <w:lang w:val="de-CH"/>
-        </w:rPr>
-      </w:pPr>
-      <w:r>
-        <w:rPr>
-          <w:lang w:val="de-CH"/>
-        </w:rPr>
-        <w:t>Resultate</w:t>
-      </w:r>
-    </w:p>
-    <w:p>
-      <w:pPr>
-        <w:rPr>
-          <w:lang w:val="de-CH"/>
-        </w:rPr>
-      </w:pPr>
-      <w:r>
-        <w:rPr>
-          <w:lang w:val="de-CH"/>
-        </w:rPr>
-        <w:t>-Source Code</w:t>
-      </w:r>
-    </w:p>
-    <w:p>
-      <w:pPr>
-        <w:rPr>
-          <w:lang w:val="de-CH"/>
-        </w:rPr>
-      </w:pPr>
-      <w:r>
-        <w:rPr>
-          <w:lang w:val="de-CH"/>
-        </w:rPr>
-        <w:t>-Applikation (</w:t>
-      </w:r>
-      <w:proofErr w:type="spellStart"/>
-      <w:r>
-        <w:rPr>
-          <w:lang w:val="de-CH"/>
-        </w:rPr>
-        <w:t>Gitlab</w:t>
-      </w:r>
-      <w:proofErr w:type="spellEnd"/>
-      <w:r>
-        <w:rPr>
-          <w:lang w:val="de-CH"/>
-        </w:rPr>
-        <w:t xml:space="preserve"> oder .exe?)</w:t>
-      </w:r>
-    </w:p>
-    <w:p>
-      <w:pPr>
-        <w:rPr>
-          <w:lang w:val="de-CH"/>
-        </w:rPr>
-      </w:pPr>
     </w:p>
     <w:p>
       <w:pPr>

</xml_diff>